<commit_message>
add some scikit machine examples
</commit_message>
<xml_diff>
--- a/1_supervised_classification/19-Ensemble Learning/Introduction of AdaBoost 简介.docx
+++ b/1_supervised_classification/19-Ensemble Learning/Introduction of AdaBoost 简介.docx
@@ -7,44 +7,22 @@
         <w:widowControl/>
         <w:jc w:val="left"/>
         <w:rPr>
-          <w:rFonts w:ascii="Tahoma" w:eastAsia="宋体" w:hAnsi="Tahoma" w:cs="Tahoma" w:hint="eastAsia"/>
-          <w:color w:val="000000"/>
-          <w:kern w:val="0"/>
-          <w:sz w:val="27"/>
-          <w:szCs w:val="27"/>
-        </w:rPr>
-      </w:pPr>
-      <w:r>
-        <w:rPr>
-          <w:rFonts w:ascii="Tahoma" w:eastAsia="宋体" w:hAnsi="Tahoma" w:cs="Tahoma"/>
-          <w:color w:val="000000"/>
-          <w:kern w:val="0"/>
-          <w:sz w:val="27"/>
-          <w:szCs w:val="27"/>
-        </w:rPr>
-        <w:t>提升算法从</w:t>
-      </w:r>
-      <w:proofErr w:type="gramStart"/>
-      <w:r>
-        <w:rPr>
-          <w:rFonts w:ascii="Tahoma" w:eastAsia="宋体" w:hAnsi="Tahoma" w:cs="Tahoma"/>
-          <w:color w:val="000000"/>
-          <w:kern w:val="0"/>
-          <w:sz w:val="27"/>
-          <w:szCs w:val="27"/>
-        </w:rPr>
-        <w:t>弱学习</w:t>
-      </w:r>
-      <w:proofErr w:type="gramEnd"/>
-      <w:r>
-        <w:rPr>
-          <w:rFonts w:ascii="Tahoma" w:eastAsia="宋体" w:hAnsi="Tahoma" w:cs="Tahoma"/>
-          <w:color w:val="000000"/>
-          <w:kern w:val="0"/>
-          <w:sz w:val="27"/>
-          <w:szCs w:val="27"/>
-        </w:rPr>
-        <w:t>算法出发，反复学习，得到一系列弱分类器（又称为基本分类器），然后组合这些弱分类器，构成一个强分类器。</w:t>
+          <w:rFonts w:ascii="Tahoma" w:eastAsia="宋体" w:hAnsi="Tahoma" w:cs="Tahoma"/>
+          <w:color w:val="000000"/>
+          <w:kern w:val="0"/>
+          <w:sz w:val="27"/>
+          <w:szCs w:val="27"/>
+        </w:rPr>
+      </w:pPr>
+      <w:r>
+        <w:rPr>
+          <w:rFonts w:ascii="Tahoma" w:eastAsia="宋体" w:hAnsi="Tahoma" w:cs="Tahoma"/>
+          <w:color w:val="000000"/>
+          <w:kern w:val="0"/>
+          <w:sz w:val="27"/>
+          <w:szCs w:val="27"/>
+        </w:rPr>
+        <w:t>提升算法从弱学习算法出发，反复学习，得到一系列弱分类器（又称为基本分类器），然后组合这些弱分类器，构成一个强分类器。</w:t>
       </w:r>
     </w:p>
     <w:p>
@@ -52,44 +30,22 @@
         <w:widowControl/>
         <w:jc w:val="left"/>
         <w:rPr>
+          <w:rFonts w:ascii="Tahoma" w:eastAsia="宋体" w:hAnsi="Tahoma" w:cs="Tahoma"/>
+          <w:color w:val="000000"/>
+          <w:kern w:val="0"/>
+          <w:sz w:val="27"/>
+          <w:szCs w:val="27"/>
+        </w:rPr>
+      </w:pPr>
+      <w:r>
+        <w:rPr>
           <w:rFonts w:ascii="Tahoma" w:eastAsia="宋体" w:hAnsi="Tahoma" w:cs="Tahoma" w:hint="eastAsia"/>
           <w:color w:val="000000"/>
           <w:kern w:val="0"/>
           <w:sz w:val="27"/>
           <w:szCs w:val="27"/>
         </w:rPr>
-      </w:pPr>
-      <w:r>
-        <w:rPr>
-          <w:rFonts w:ascii="Tahoma" w:eastAsia="宋体" w:hAnsi="Tahoma" w:cs="Tahoma" w:hint="eastAsia"/>
-          <w:color w:val="000000"/>
-          <w:kern w:val="0"/>
-          <w:sz w:val="27"/>
-          <w:szCs w:val="27"/>
-        </w:rPr>
-        <w:t xml:space="preserve">A typical example of a weak learner would be a decision tree stump. The key concept behind boosting is to focus on training samples that are hard to classify, that </w:t>
-      </w:r>
-      <w:proofErr w:type="gramStart"/>
-      <w:r>
-        <w:rPr>
-          <w:rFonts w:ascii="Tahoma" w:eastAsia="宋体" w:hAnsi="Tahoma" w:cs="Tahoma" w:hint="eastAsia"/>
-          <w:color w:val="000000"/>
-          <w:kern w:val="0"/>
-          <w:sz w:val="27"/>
-          <w:szCs w:val="27"/>
-        </w:rPr>
-        <w:t>is ,</w:t>
-      </w:r>
-      <w:proofErr w:type="gramEnd"/>
-      <w:r>
-        <w:rPr>
-          <w:rFonts w:ascii="Tahoma" w:eastAsia="宋体" w:hAnsi="Tahoma" w:cs="Tahoma" w:hint="eastAsia"/>
-          <w:color w:val="000000"/>
-          <w:kern w:val="0"/>
-          <w:sz w:val="27"/>
-          <w:szCs w:val="27"/>
-        </w:rPr>
-        <w:t xml:space="preserve"> to let the weak learners subsequently learn from misclassified training samples to improve the performance of the ensemble.</w:t>
+        <w:t>A typical example of a weak learner would be a decision tree stump. The key concept behind boosting is to focus on training samples that are hard to classify, that is , to let the weak learners subsequently learn from misclassified training samples to improve the performance of the ensemble.</w:t>
       </w:r>
     </w:p>
     <w:p>
@@ -97,7 +53,7 @@
         <w:widowControl/>
         <w:jc w:val="left"/>
         <w:rPr>
-          <w:rFonts w:ascii="Tahoma" w:eastAsia="宋体" w:hAnsi="Tahoma" w:cs="Tahoma" w:hint="eastAsia"/>
+          <w:rFonts w:ascii="Tahoma" w:eastAsia="宋体" w:hAnsi="Tahoma" w:cs="Tahoma"/>
           <w:color w:val="000000"/>
           <w:kern w:val="0"/>
           <w:sz w:val="27"/>
@@ -146,7 +102,7 @@
         <w:ind w:firstLineChars="0"/>
         <w:jc w:val="left"/>
         <w:rPr>
-          <w:rFonts w:ascii="宋体" w:eastAsia="宋体" w:hAnsi="宋体" w:cs="宋体" w:hint="eastAsia"/>
+          <w:rFonts w:ascii="宋体" w:eastAsia="宋体" w:hAnsi="宋体" w:cs="宋体"/>
           <w:kern w:val="0"/>
           <w:sz w:val="24"/>
           <w:szCs w:val="24"/>
@@ -173,7 +129,7 @@
         <w:ind w:firstLineChars="0"/>
         <w:jc w:val="left"/>
         <w:rPr>
-          <w:rFonts w:ascii="宋体" w:eastAsia="宋体" w:hAnsi="宋体" w:cs="宋体" w:hint="eastAsia"/>
+          <w:rFonts w:ascii="宋体" w:eastAsia="宋体" w:hAnsi="宋体" w:cs="宋体"/>
           <w:kern w:val="0"/>
           <w:sz w:val="24"/>
           <w:szCs w:val="24"/>
@@ -200,7 +156,7 @@
         <w:ind w:firstLineChars="0"/>
         <w:jc w:val="left"/>
         <w:rPr>
-          <w:rFonts w:ascii="宋体" w:eastAsia="宋体" w:hAnsi="宋体" w:cs="宋体" w:hint="eastAsia"/>
+          <w:rFonts w:ascii="宋体" w:eastAsia="宋体" w:hAnsi="宋体" w:cs="宋体"/>
           <w:kern w:val="0"/>
           <w:sz w:val="24"/>
           <w:szCs w:val="24"/>
@@ -227,7 +183,7 @@
         <w:ind w:firstLineChars="0"/>
         <w:jc w:val="left"/>
         <w:rPr>
-          <w:rFonts w:ascii="宋体" w:eastAsia="宋体" w:hAnsi="宋体" w:cs="宋体" w:hint="eastAsia"/>
+          <w:rFonts w:ascii="宋体" w:eastAsia="宋体" w:hAnsi="宋体" w:cs="宋体"/>
           <w:kern w:val="0"/>
           <w:sz w:val="24"/>
           <w:szCs w:val="24"/>
@@ -258,19 +214,20 @@
           <w:sz w:val="24"/>
           <w:szCs w:val="24"/>
         </w:rPr>
-        <w:t xml:space="preserve"> C1</w:t>
-      </w:r>
-      <w:proofErr w:type="gramStart"/>
-      <w:r>
-        <w:rPr>
-          <w:rFonts w:ascii="宋体" w:eastAsia="宋体" w:hAnsi="宋体" w:cs="宋体" w:hint="eastAsia"/>
+        <w:t xml:space="preserve"> C1,C2, and C3 via majority voting.</w:t>
+      </w:r>
+    </w:p>
+    <w:p>
+      <w:pPr>
+        <w:widowControl/>
+        <w:jc w:val="left"/>
+        <w:rPr>
+          <w:rFonts w:ascii="宋体" w:eastAsia="宋体" w:hAnsi="宋体" w:cs="宋体"/>
           <w:kern w:val="0"/>
           <w:sz w:val="24"/>
           <w:szCs w:val="24"/>
         </w:rPr>
-        <w:t>,C2</w:t>
-      </w:r>
-      <w:proofErr w:type="gramEnd"/>
+      </w:pPr>
       <w:r>
         <w:rPr>
           <w:rFonts w:ascii="宋体" w:eastAsia="宋体" w:hAnsi="宋体" w:cs="宋体" w:hint="eastAsia"/>
@@ -278,7 +235,7 @@
           <w:sz w:val="24"/>
           <w:szCs w:val="24"/>
         </w:rPr>
-        <w:t>, and C3 via majority voting.</w:t>
+        <w:t>AdaBoost uses the complete training set to train the weak learners where the training samples are reweighted in each iteration to build a strong classifier that learns from the mistakes of the previous weak learners in the ensemble.</w:t>
       </w:r>
     </w:p>
     <w:p>
@@ -286,59 +243,7 @@
         <w:widowControl/>
         <w:jc w:val="left"/>
         <w:rPr>
-          <w:rFonts w:ascii="宋体" w:eastAsia="宋体" w:hAnsi="宋体" w:cs="宋体" w:hint="eastAsia"/>
-          <w:kern w:val="0"/>
-          <w:sz w:val="24"/>
-          <w:szCs w:val="24"/>
-        </w:rPr>
-      </w:pPr>
-      <w:proofErr w:type="spellStart"/>
-      <w:r>
-        <w:rPr>
-          <w:rFonts w:ascii="宋体" w:eastAsia="宋体" w:hAnsi="宋体" w:cs="宋体" w:hint="eastAsia"/>
-          <w:kern w:val="0"/>
-          <w:sz w:val="24"/>
-          <w:szCs w:val="24"/>
-        </w:rPr>
-        <w:t>AdaBoost</w:t>
-      </w:r>
-      <w:proofErr w:type="spellEnd"/>
-      <w:r>
-        <w:rPr>
-          <w:rFonts w:ascii="宋体" w:eastAsia="宋体" w:hAnsi="宋体" w:cs="宋体" w:hint="eastAsia"/>
-          <w:kern w:val="0"/>
-          <w:sz w:val="24"/>
-          <w:szCs w:val="24"/>
-        </w:rPr>
-        <w:t xml:space="preserve"> uses the complete training set to train the weak learners where the training samples are reweighted </w:t>
-      </w:r>
-      <w:proofErr w:type="gramStart"/>
-      <w:r>
-        <w:rPr>
-          <w:rFonts w:ascii="宋体" w:eastAsia="宋体" w:hAnsi="宋体" w:cs="宋体" w:hint="eastAsia"/>
-          <w:kern w:val="0"/>
-          <w:sz w:val="24"/>
-          <w:szCs w:val="24"/>
-        </w:rPr>
-        <w:t>in each iteration</w:t>
-      </w:r>
-      <w:proofErr w:type="gramEnd"/>
-      <w:r>
-        <w:rPr>
-          <w:rFonts w:ascii="宋体" w:eastAsia="宋体" w:hAnsi="宋体" w:cs="宋体" w:hint="eastAsia"/>
-          <w:kern w:val="0"/>
-          <w:sz w:val="24"/>
-          <w:szCs w:val="24"/>
-        </w:rPr>
-        <w:t xml:space="preserve"> to build a strong classifier that learns from the mistakes of the previous weak learners in the ensemble.</w:t>
-      </w:r>
-    </w:p>
-    <w:p>
-      <w:pPr>
-        <w:widowControl/>
-        <w:jc w:val="left"/>
-        <w:rPr>
-          <w:rFonts w:ascii="宋体" w:eastAsia="宋体" w:hAnsi="宋体" w:cs="宋体" w:hint="eastAsia"/>
+          <w:rFonts w:ascii="宋体" w:eastAsia="宋体" w:hAnsi="宋体" w:cs="宋体"/>
           <w:kern w:val="0"/>
           <w:sz w:val="24"/>
           <w:szCs w:val="24"/>
@@ -404,7 +309,6 @@
           <w:rFonts w:hint="eastAsia"/>
         </w:rPr>
       </w:pPr>
-      <w:proofErr w:type="gramStart"/>
       <w:r>
         <w:rPr>
           <w:rFonts w:ascii="宋体" w:eastAsia="宋体" w:hAnsi="宋体" w:cs="宋体"/>
@@ -421,9 +325,8 @@
           <w:sz w:val="24"/>
           <w:szCs w:val="24"/>
         </w:rPr>
-        <w:t>ubfigure1 :</w:t>
-      </w:r>
-      <w:proofErr w:type="gramEnd"/>
+        <w:t>ubfigure1</w:t>
+      </w:r>
       <w:r>
         <w:rPr>
           <w:rFonts w:ascii="宋体" w:eastAsia="宋体" w:hAnsi="宋体" w:cs="宋体" w:hint="eastAsia"/>
@@ -431,6 +334,26 @@
           <w:sz w:val="24"/>
           <w:szCs w:val="24"/>
         </w:rPr>
+        <w:t>:</w:t>
+      </w:r>
+      <w:r>
+        <w:rPr>
+          <w:rFonts w:ascii="宋体" w:eastAsia="宋体" w:hAnsi="宋体" w:cs="宋体" w:hint="eastAsia"/>
+          <w:kern w:val="0"/>
+          <w:sz w:val="24"/>
+          <w:szCs w:val="24"/>
+        </w:rPr>
+        <w:t xml:space="preserve"> </w:t>
+      </w:r>
+      <w:bookmarkStart w:id="0" w:name="_GoBack"/>
+      <w:bookmarkEnd w:id="0"/>
+      <w:r>
+        <w:rPr>
+          <w:rFonts w:ascii="宋体" w:eastAsia="宋体" w:hAnsi="宋体" w:cs="宋体" w:hint="eastAsia"/>
+          <w:kern w:val="0"/>
+          <w:sz w:val="24"/>
+          <w:szCs w:val="24"/>
+        </w:rPr>
         <w:t xml:space="preserve"> represents a training set for binary classification where all training samples are assigned equal weights. </w:t>
       </w:r>
       <w:r>
@@ -499,21 +422,7 @@
         <w:rPr>
           <w:rStyle w:val="fontstyle01"/>
         </w:rPr>
-        <w:t xml:space="preserve">we assign a larger weight to the two previously </w:t>
-      </w:r>
-      <w:proofErr w:type="spellStart"/>
-      <w:r>
-        <w:rPr>
-          <w:rStyle w:val="fontstyle01"/>
-        </w:rPr>
-        <w:t>misclassifed</w:t>
-      </w:r>
-      <w:proofErr w:type="spellEnd"/>
-      <w:r>
-        <w:rPr>
-          <w:rStyle w:val="fontstyle01"/>
-        </w:rPr>
-        <w:t xml:space="preserve"> samples (circles).</w:t>
+        <w:t>we assign a larger weight to the two previously misclassifed samples (circles).</w:t>
       </w:r>
       <w:r>
         <w:rPr>
@@ -526,21 +435,7 @@
         <w:rPr>
           <w:rStyle w:val="fontstyle01"/>
         </w:rPr>
-        <w:t xml:space="preserve">Furthermore, we lower the weight of the correctly </w:t>
-      </w:r>
-      <w:proofErr w:type="spellStart"/>
-      <w:r>
-        <w:rPr>
-          <w:rStyle w:val="fontstyle01"/>
-        </w:rPr>
-        <w:t>classifed</w:t>
-      </w:r>
-      <w:proofErr w:type="spellEnd"/>
-      <w:r>
-        <w:rPr>
-          <w:rStyle w:val="fontstyle01"/>
-        </w:rPr>
-        <w:t xml:space="preserve"> samples. The next</w:t>
+        <w:t>Furthermore, we lower the weight of the correctly classifed samples. The next</w:t>
       </w:r>
       <w:r>
         <w:rPr>
@@ -579,82 +474,32 @@
         <w:rPr>
           <w:rStyle w:val="fontstyle01"/>
         </w:rPr>
-        <w:t xml:space="preserve">The weak </w:t>
-      </w:r>
-      <w:proofErr w:type="gramStart"/>
-      <w:r>
-        <w:rPr>
-          <w:rStyle w:val="fontstyle01"/>
-        </w:rPr>
-        <w:t>learner shown</w:t>
-      </w:r>
-      <w:proofErr w:type="gramEnd"/>
-      <w:r>
-        <w:rPr>
-          <w:rStyle w:val="fontstyle01"/>
-        </w:rPr>
-        <w:t xml:space="preserve"> in </w:t>
-      </w:r>
-      <w:proofErr w:type="spellStart"/>
-      <w:r>
-        <w:rPr>
-          <w:rStyle w:val="fontstyle01"/>
-        </w:rPr>
-        <w:t>subfgure</w:t>
-      </w:r>
-      <w:proofErr w:type="spellEnd"/>
-      <w:r>
-        <w:rPr>
-          <w:rStyle w:val="fontstyle01"/>
+        <w:t xml:space="preserve">The weak learner shown in subfgure </w:t>
+      </w:r>
+      <w:r>
+        <w:rPr>
+          <w:rStyle w:val="fontstyle21"/>
+        </w:rPr>
+        <w:t xml:space="preserve">2 </w:t>
+      </w:r>
+      <w:r>
+        <w:rPr>
+          <w:rStyle w:val="fontstyle01"/>
+        </w:rPr>
+        <w:t>misclassifes three different samples from</w:t>
+      </w:r>
+      <w:r>
+        <w:rPr>
+          <w:rStyle w:val="fontstyle01"/>
+          <w:rFonts w:hint="eastAsia"/>
         </w:rPr>
         <w:t xml:space="preserve"> </w:t>
       </w:r>
       <w:r>
         <w:rPr>
-          <w:rStyle w:val="fontstyle21"/>
-        </w:rPr>
-        <w:t xml:space="preserve">2 </w:t>
-      </w:r>
-      <w:proofErr w:type="spellStart"/>
-      <w:r>
-        <w:rPr>
-          <w:rStyle w:val="fontstyle01"/>
-        </w:rPr>
-        <w:t>misclassifes</w:t>
-      </w:r>
-      <w:proofErr w:type="spellEnd"/>
-      <w:r>
-        <w:rPr>
-          <w:rStyle w:val="fontstyle01"/>
-        </w:rPr>
-        <w:t xml:space="preserve"> three different samples from</w:t>
-      </w:r>
-      <w:r>
-        <w:rPr>
-          <w:rStyle w:val="fontstyle01"/>
-          <w:rFonts w:hint="eastAsia"/>
-        </w:rPr>
-        <w:t xml:space="preserve"> </w:t>
-      </w:r>
-      <w:r>
-        <w:rPr>
-          <w:rStyle w:val="fontstyle01"/>
-        </w:rPr>
-        <w:t xml:space="preserve">the circle-class, which are then assigned a larger weight as shown in </w:t>
-      </w:r>
-      <w:proofErr w:type="spellStart"/>
-      <w:r>
-        <w:rPr>
-          <w:rStyle w:val="fontstyle01"/>
-        </w:rPr>
-        <w:t>subfgure</w:t>
-      </w:r>
-      <w:proofErr w:type="spellEnd"/>
-      <w:r>
-        <w:rPr>
-          <w:rStyle w:val="fontstyle01"/>
-        </w:rPr>
-        <w:t xml:space="preserve"> </w:t>
+          <w:rStyle w:val="fontstyle01"/>
+        </w:rPr>
+        <w:t xml:space="preserve">the circle-class, which are then assigned a larger weight as shown in subfgure </w:t>
       </w:r>
       <w:r>
         <w:rPr>
@@ -674,7 +519,7 @@
         <w:widowControl/>
         <w:jc w:val="left"/>
         <w:rPr>
-          <w:rFonts w:ascii="宋体" w:eastAsia="宋体" w:hAnsi="宋体" w:cs="宋体" w:hint="eastAsia"/>
+          <w:rFonts w:ascii="宋体" w:eastAsia="宋体" w:hAnsi="宋体" w:cs="宋体"/>
           <w:kern w:val="0"/>
           <w:sz w:val="24"/>
           <w:szCs w:val="24"/>
@@ -684,21 +529,7 @@
         <w:rPr>
           <w:rStyle w:val="fontstyle01"/>
         </w:rPr>
-        <w:t xml:space="preserve">Assuming that our </w:t>
-      </w:r>
-      <w:proofErr w:type="spellStart"/>
-      <w:r>
-        <w:rPr>
-          <w:rStyle w:val="fontstyle01"/>
-        </w:rPr>
-        <w:t>AdaBoost</w:t>
-      </w:r>
-      <w:proofErr w:type="spellEnd"/>
-      <w:r>
-        <w:rPr>
-          <w:rStyle w:val="fontstyle01"/>
-        </w:rPr>
-        <w:t xml:space="preserve"> ensemble only consists of three rounds of boosting, we</w:t>
+        <w:t>Assuming that our AdaBoost ensemble only consists of three rounds of boosting, we</w:t>
       </w:r>
       <w:r>
         <w:rPr>
@@ -724,21 +555,7 @@
         <w:rPr>
           <w:rStyle w:val="fontstyle01"/>
         </w:rPr>
-        <w:t xml:space="preserve">subsets by a weighted majority vote, as shown in </w:t>
-      </w:r>
-      <w:proofErr w:type="spellStart"/>
-      <w:r>
-        <w:rPr>
-          <w:rStyle w:val="fontstyle01"/>
-        </w:rPr>
-        <w:t>subfgure</w:t>
-      </w:r>
-      <w:proofErr w:type="spellEnd"/>
-      <w:r>
-        <w:rPr>
-          <w:rStyle w:val="fontstyle01"/>
-        </w:rPr>
-        <w:t xml:space="preserve"> </w:t>
+        <w:t xml:space="preserve">subsets by a weighted majority vote, as shown in subfgure </w:t>
       </w:r>
       <w:r>
         <w:rPr>
@@ -752,8 +569,6 @@
         </w:rPr>
         <w:t>.</w:t>
       </w:r>
-      <w:bookmarkStart w:id="0" w:name="_GoBack"/>
-      <w:bookmarkEnd w:id="0"/>
     </w:p>
     <w:p>
       <w:pPr>
@@ -777,27 +592,15 @@
         </w:rPr>
         <w:t>下图对</w:t>
       </w:r>
-      <w:proofErr w:type="spellStart"/>
-      <w:r>
-        <w:rPr>
-          <w:rFonts w:ascii="Tahoma" w:eastAsia="宋体" w:hAnsi="Tahoma" w:cs="Tahoma"/>
-          <w:color w:val="000000"/>
-          <w:kern w:val="0"/>
-          <w:sz w:val="27"/>
-          <w:szCs w:val="27"/>
-        </w:rPr>
-        <w:t>AdaBoost</w:t>
-      </w:r>
-      <w:proofErr w:type="spellEnd"/>
-      <w:r>
-        <w:rPr>
-          <w:rFonts w:ascii="Tahoma" w:eastAsia="宋体" w:hAnsi="Tahoma" w:cs="Tahoma"/>
-          <w:color w:val="000000"/>
-          <w:kern w:val="0"/>
-          <w:sz w:val="27"/>
-          <w:szCs w:val="27"/>
-        </w:rPr>
-        <w:t xml:space="preserve"> </w:t>
+      <w:r>
+        <w:rPr>
+          <w:rFonts w:ascii="Tahoma" w:eastAsia="宋体" w:hAnsi="Tahoma" w:cs="Tahoma"/>
+          <w:color w:val="000000"/>
+          <w:kern w:val="0"/>
+          <w:sz w:val="27"/>
+          <w:szCs w:val="27"/>
+        </w:rPr>
+        <w:t xml:space="preserve">AdaBoost </w:t>
       </w:r>
       <w:r>
         <w:rPr>
@@ -900,27 +703,15 @@
         </w:rPr>
         <w:t>每个数据点的权重一开始是相等的。在后续的迭代中，</w:t>
       </w:r>
-      <w:proofErr w:type="spellStart"/>
-      <w:r>
-        <w:rPr>
-          <w:rFonts w:ascii="Tahoma" w:eastAsia="宋体" w:hAnsi="Tahoma" w:cs="Tahoma"/>
-          <w:color w:val="000000"/>
-          <w:kern w:val="0"/>
-          <w:sz w:val="27"/>
-          <w:szCs w:val="27"/>
-        </w:rPr>
-        <w:t>AdaBoost</w:t>
-      </w:r>
-      <w:proofErr w:type="spellEnd"/>
-      <w:r>
-        <w:rPr>
-          <w:rFonts w:ascii="Tahoma" w:eastAsia="宋体" w:hAnsi="Tahoma" w:cs="Tahoma"/>
-          <w:color w:val="000000"/>
-          <w:kern w:val="0"/>
-          <w:sz w:val="27"/>
-          <w:szCs w:val="27"/>
-        </w:rPr>
-        <w:t xml:space="preserve"> </w:t>
+      <w:r>
+        <w:rPr>
+          <w:rFonts w:ascii="Tahoma" w:eastAsia="宋体" w:hAnsi="Tahoma" w:cs="Tahoma"/>
+          <w:color w:val="000000"/>
+          <w:kern w:val="0"/>
+          <w:sz w:val="27"/>
+          <w:szCs w:val="27"/>
+        </w:rPr>
+        <w:t xml:space="preserve">AdaBoost </w:t>
       </w:r>
       <w:r>
         <w:rPr>
@@ -987,7 +778,6 @@
           <w:szCs w:val="27"/>
         </w:rPr>
       </w:pPr>
-      <w:proofErr w:type="spellStart"/>
       <w:r>
         <w:rPr>
           <w:rFonts w:ascii="Tahoma" w:eastAsia="宋体" w:hAnsi="Tahoma" w:cs="Tahoma"/>
@@ -998,7 +788,6 @@
         </w:rPr>
         <w:t>AdaBoost</w:t>
       </w:r>
-      <w:proofErr w:type="spellEnd"/>
       <w:r>
         <w:rPr>
           <w:rFonts w:ascii="Tahoma" w:eastAsia="宋体" w:hAnsi="Tahoma" w:cs="Tahoma"/>
@@ -1205,11 +994,6 @@
       </w:pPr>
     </w:p>
     <w:p>
-      <w:pPr>
-        <w:rPr>
-          <w:rFonts w:hint="eastAsia"/>
-        </w:rPr>
-      </w:pPr>
       <w:r>
         <w:t>R</w:t>
       </w:r>
@@ -1228,9 +1012,6 @@
           <w:numId w:val="1"/>
         </w:numPr>
         <w:ind w:firstLineChars="0"/>
-        <w:rPr>
-          <w:rFonts w:hint="eastAsia"/>
-        </w:rPr>
       </w:pPr>
       <w:r>
         <w:rPr>
@@ -1247,9 +1028,6 @@
           <w:numId w:val="1"/>
         </w:numPr>
         <w:ind w:firstLineChars="0"/>
-        <w:rPr>
-          <w:rFonts w:hint="eastAsia"/>
-        </w:rPr>
       </w:pPr>
       <w:r>
         <w:rPr>

</xml_diff>